<commit_message>
login with Facebook, Google and twitter (real apps)
</commit_message>
<xml_diff>
--- a/design/Appolitics.docx
+++ b/design/Appolitics.docx
@@ -76,8 +76,6 @@
         </w:rPr>
         <w:t>Application Services</w:t>
       </w:r>
-      <w:bookmarkStart w:id="0" w:name="_GoBack"/>
-      <w:bookmarkEnd w:id="0"/>
       <w:r>
         <w:rPr>
           <w:sz w:val="28"/>
@@ -838,6 +836,9 @@
             <w:r>
               <w:t>Bootstrap, HTML, JS</w:t>
             </w:r>
+            <w:r>
+              <w:t>, Angular</w:t>
+            </w:r>
           </w:p>
         </w:tc>
       </w:tr>
@@ -884,6 +885,9 @@
             </w:pPr>
             <w:r>
               <w:t>Bootstrap, HTML, JS</w:t>
+            </w:r>
+            <w:r>
+              <w:t>, Angular</w:t>
             </w:r>
           </w:p>
         </w:tc>
@@ -980,10 +984,7 @@
               <w:cnfStyle w:val="000000000000" w:firstRow="0" w:lastRow="0" w:firstColumn="0" w:lastColumn="0" w:oddVBand="0" w:evenVBand="0" w:oddHBand="0" w:evenHBand="0" w:firstRowFirstColumn="0" w:firstRowLastColumn="0" w:lastRowFirstColumn="0" w:lastRowLastColumn="0"/>
             </w:pPr>
             <w:r>
-              <w:t xml:space="preserve">MySQL, </w:t>
-            </w:r>
-            <w:r>
-              <w:t>postgresql</w:t>
+              <w:t>mongoDB</w:t>
             </w:r>
           </w:p>
         </w:tc>
@@ -1271,7 +1272,12 @@
               <w:cnfStyle w:val="000000000000" w:firstRow="0" w:lastRow="0" w:firstColumn="0" w:lastColumn="0" w:oddVBand="0" w:evenVBand="0" w:oddHBand="0" w:evenHBand="0" w:firstRowFirstColumn="0" w:firstRowLastColumn="0" w:lastRowFirstColumn="0" w:lastRowLastColumn="0"/>
             </w:pPr>
             <w:r>
-              <w:t>MySQL, NodeJS</w:t>
+              <w:t>Meteor</w:t>
+            </w:r>
+            <w:bookmarkStart w:id="0" w:name="_GoBack"/>
+            <w:bookmarkEnd w:id="0"/>
+            <w:r>
+              <w:t>, NodeJS</w:t>
             </w:r>
           </w:p>
         </w:tc>

</xml_diff>